<commit_message>
implementation of expandable details menu
</commit_message>
<xml_diff>
--- a/smart_shopping_lsit.docx
+++ b/smart_shopping_lsit.docx
@@ -180,15 +180,7 @@
           <w:sz w:val="24"/>
           <w:szCs w:val="24"/>
         </w:rPr>
-        <w:t xml:space="preserve">Allows user to manually add entries to the current </w:t>
-      </w:r>
-      <w:r>
-        <w:rPr>
-          <w:rFonts w:asciiTheme="majorBidi" w:hAnsiTheme="majorBidi" w:cstheme="majorBidi"/>
-          <w:sz w:val="24"/>
-          <w:szCs w:val="24"/>
-        </w:rPr>
-        <w:t>shopping list</w:t>
+        <w:t>Allows user to manually add entries to the current shopping list</w:t>
       </w:r>
     </w:p>
     <w:p>
@@ -217,6 +209,36 @@
       <w:pPr>
         <w:pStyle w:val="ListParagraph"/>
         <w:numPr>
+          <w:ilvl w:val="1"/>
+          <w:numId w:val="6"/>
+        </w:numPr>
+        <w:rPr>
+          <w:rFonts w:asciiTheme="majorBidi" w:hAnsiTheme="majorBidi" w:cstheme="majorBidi"/>
+          <w:sz w:val="24"/>
+          <w:szCs w:val="24"/>
+        </w:rPr>
+      </w:pPr>
+      <w:r>
+        <w:rPr>
+          <w:rFonts w:asciiTheme="majorBidi" w:hAnsiTheme="majorBidi" w:cstheme="majorBidi"/>
+          <w:sz w:val="24"/>
+          <w:szCs w:val="24"/>
+        </w:rPr>
+        <w:t>Allows user to expand the view for more detailed inputs, including quantity, unit, category, priority, cost, set custom image</w:t>
+      </w:r>
+      <w:r>
+        <w:rPr>
+          <w:rFonts w:asciiTheme="majorBidi" w:hAnsiTheme="majorBidi" w:cstheme="majorBidi"/>
+          <w:sz w:val="24"/>
+          <w:szCs w:val="24"/>
+        </w:rPr>
+        <w:t>, tags</w:t>
+      </w:r>
+    </w:p>
+    <w:p>
+      <w:pPr>
+        <w:pStyle w:val="ListParagraph"/>
+        <w:numPr>
           <w:ilvl w:val="0"/>
           <w:numId w:val="6"/>
         </w:numPr>
@@ -351,15 +373,7 @@
           <w:sz w:val="24"/>
           <w:szCs w:val="24"/>
         </w:rPr>
-        <w:t>Based on purchase history and frequency of purchasing, automatically generates entries for shopping list</w:t>
-      </w:r>
-      <w:r>
-        <w:rPr>
-          <w:rFonts w:asciiTheme="majorBidi" w:hAnsiTheme="majorBidi" w:cstheme="majorBidi"/>
-          <w:sz w:val="24"/>
-          <w:szCs w:val="24"/>
-        </w:rPr>
-        <w:t xml:space="preserve"> based on items in inventory to avoid running out </w:t>
+        <w:t xml:space="preserve">Based on purchase history and frequency of purchasing, automatically generates entries for shopping list based on items in inventory to avoid running out </w:t>
       </w:r>
     </w:p>
     <w:p>
@@ -391,15 +405,7 @@
           <w:sz w:val="24"/>
           <w:szCs w:val="24"/>
         </w:rPr>
-        <w:t xml:space="preserve">Smart sorting and prioritization </w:t>
-      </w:r>
-      <w:r>
-        <w:rPr>
-          <w:rFonts w:asciiTheme="majorBidi" w:hAnsiTheme="majorBidi" w:cstheme="majorBidi"/>
-          <w:sz w:val="24"/>
-          <w:szCs w:val="24"/>
-        </w:rPr>
-        <w:t>(</w:t>
+        <w:t>Smart sorting and prioritization (</w:t>
       </w:r>
       <w:r>
         <w:rPr>
@@ -527,15 +533,7 @@
           <w:sz w:val="24"/>
           <w:szCs w:val="24"/>
         </w:rPr>
-        <w:t xml:space="preserve">Price tracking and budgeting </w:t>
-      </w:r>
-      <w:r>
-        <w:rPr>
-          <w:rFonts w:asciiTheme="majorBidi" w:hAnsiTheme="majorBidi" w:cstheme="majorBidi"/>
-          <w:sz w:val="24"/>
-          <w:szCs w:val="24"/>
-        </w:rPr>
-        <w:t>(</w:t>
+        <w:t>Price tracking and budgeting (</w:t>
       </w:r>
       <w:r>
         <w:rPr>
@@ -864,7 +862,7 @@
         <w:rFonts w:hint="default"/>
       </w:rPr>
     </w:lvl>
-    <w:lvl w:ilvl="1" w:tplc="04090019" w:tentative="1">
+    <w:lvl w:ilvl="1" w:tplc="04090019">
       <w:start w:val="1"/>
       <w:numFmt w:val="lowerLetter"/>
       <w:lvlText w:val="%2."/>
@@ -1205,6 +1203,95 @@
     </w:lvl>
   </w:abstractNum>
   <w:abstractNum w:abstractNumId="7" w15:restartNumberingAfterBreak="0">
+    <w:nsid w:val="507F6D09"/>
+    <w:multiLevelType w:val="hybridMultilevel"/>
+    <w:tmpl w:val="A44A1F2E"/>
+    <w:lvl w:ilvl="0" w:tplc="B69AA21C">
+      <w:start w:val="1"/>
+      <w:numFmt w:val="upperLetter"/>
+      <w:lvlText w:val="%1."/>
+      <w:lvlJc w:val="left"/>
+      <w:pPr>
+        <w:ind w:left="2160" w:hanging="360"/>
+      </w:pPr>
+      <w:rPr>
+        <w:rFonts w:hint="default"/>
+      </w:rPr>
+    </w:lvl>
+    <w:lvl w:ilvl="1" w:tplc="04090019" w:tentative="1">
+      <w:start w:val="1"/>
+      <w:numFmt w:val="lowerLetter"/>
+      <w:lvlText w:val="%2."/>
+      <w:lvlJc w:val="left"/>
+      <w:pPr>
+        <w:ind w:left="2880" w:hanging="360"/>
+      </w:pPr>
+    </w:lvl>
+    <w:lvl w:ilvl="2" w:tplc="0409001B" w:tentative="1">
+      <w:start w:val="1"/>
+      <w:numFmt w:val="lowerRoman"/>
+      <w:lvlText w:val="%3."/>
+      <w:lvlJc w:val="right"/>
+      <w:pPr>
+        <w:ind w:left="3600" w:hanging="180"/>
+      </w:pPr>
+    </w:lvl>
+    <w:lvl w:ilvl="3" w:tplc="0409000F" w:tentative="1">
+      <w:start w:val="1"/>
+      <w:numFmt w:val="decimal"/>
+      <w:lvlText w:val="%4."/>
+      <w:lvlJc w:val="left"/>
+      <w:pPr>
+        <w:ind w:left="4320" w:hanging="360"/>
+      </w:pPr>
+    </w:lvl>
+    <w:lvl w:ilvl="4" w:tplc="04090019" w:tentative="1">
+      <w:start w:val="1"/>
+      <w:numFmt w:val="lowerLetter"/>
+      <w:lvlText w:val="%5."/>
+      <w:lvlJc w:val="left"/>
+      <w:pPr>
+        <w:ind w:left="5040" w:hanging="360"/>
+      </w:pPr>
+    </w:lvl>
+    <w:lvl w:ilvl="5" w:tplc="0409001B" w:tentative="1">
+      <w:start w:val="1"/>
+      <w:numFmt w:val="lowerRoman"/>
+      <w:lvlText w:val="%6."/>
+      <w:lvlJc w:val="right"/>
+      <w:pPr>
+        <w:ind w:left="5760" w:hanging="180"/>
+      </w:pPr>
+    </w:lvl>
+    <w:lvl w:ilvl="6" w:tplc="0409000F" w:tentative="1">
+      <w:start w:val="1"/>
+      <w:numFmt w:val="decimal"/>
+      <w:lvlText w:val="%7."/>
+      <w:lvlJc w:val="left"/>
+      <w:pPr>
+        <w:ind w:left="6480" w:hanging="360"/>
+      </w:pPr>
+    </w:lvl>
+    <w:lvl w:ilvl="7" w:tplc="04090019" w:tentative="1">
+      <w:start w:val="1"/>
+      <w:numFmt w:val="lowerLetter"/>
+      <w:lvlText w:val="%8."/>
+      <w:lvlJc w:val="left"/>
+      <w:pPr>
+        <w:ind w:left="7200" w:hanging="360"/>
+      </w:pPr>
+    </w:lvl>
+    <w:lvl w:ilvl="8" w:tplc="0409001B" w:tentative="1">
+      <w:start w:val="1"/>
+      <w:numFmt w:val="lowerRoman"/>
+      <w:lvlText w:val="%9."/>
+      <w:lvlJc w:val="right"/>
+      <w:pPr>
+        <w:ind w:left="7920" w:hanging="180"/>
+      </w:pPr>
+    </w:lvl>
+  </w:abstractNum>
+  <w:abstractNum w:abstractNumId="8" w15:restartNumberingAfterBreak="0">
     <w:nsid w:val="55FD0A18"/>
     <w:multiLevelType w:val="hybridMultilevel"/>
     <w:tmpl w:val="2E28008E"/>
@@ -1293,7 +1380,7 @@
       </w:pPr>
     </w:lvl>
   </w:abstractNum>
-  <w:abstractNum w:abstractNumId="8" w15:restartNumberingAfterBreak="0">
+  <w:abstractNum w:abstractNumId="9" w15:restartNumberingAfterBreak="0">
     <w:nsid w:val="6E7E19B4"/>
     <w:multiLevelType w:val="hybridMultilevel"/>
     <w:tmpl w:val="1EA88772"/>
@@ -1383,7 +1470,7 @@
     </w:lvl>
   </w:abstractNum>
   <w:num w:numId="1" w16cid:durableId="668212294">
-    <w:abstractNumId w:val="7"/>
+    <w:abstractNumId w:val="8"/>
   </w:num>
   <w:num w:numId="2" w16cid:durableId="778914657">
     <w:abstractNumId w:val="4"/>
@@ -1407,7 +1494,10 @@
     <w:abstractNumId w:val="2"/>
   </w:num>
   <w:num w:numId="9" w16cid:durableId="204873523">
-    <w:abstractNumId w:val="8"/>
+    <w:abstractNumId w:val="9"/>
+  </w:num>
+  <w:num w:numId="10" w16cid:durableId="615789753">
+    <w:abstractNumId w:val="7"/>
   </w:num>
 </w:numbering>
 </file>

</xml_diff>